<commit_message>
Requisitos - Detalles parciales
</commit_message>
<xml_diff>
--- a/Todo/Requisitos/Requisitos.docx
+++ b/Todo/Requisitos/Requisitos.docx
@@ -7,6 +7,47 @@
         <w:pStyle w:val="Ttulo1"/>
       </w:pPr>
       <w:r>
+        <w:t>Descripción</w:t>
+      </w:r>
+    </w:p>
+    <w:p>
+      <w:proofErr w:type="spellStart"/>
+      <w:r>
+        <w:t>Space</w:t>
+      </w:r>
+      <w:proofErr w:type="spellEnd"/>
+      <w:r>
+        <w:t xml:space="preserve"> </w:t>
+      </w:r>
+      <w:proofErr w:type="spellStart"/>
+      <w:r>
+        <w:t>Impact</w:t>
+      </w:r>
+      <w:proofErr w:type="spellEnd"/>
+      <w:r>
+        <w:t xml:space="preserve"> es un juego de disparos y el jugador tiene la capacidad de moverse libremente horizontal y verticalmente (con algunas excepciones</w:t>
+      </w:r>
+      <w:r>
+        <w:t xml:space="preserve">) </w:t>
+      </w:r>
+      <w:r>
+        <w:t>pero no puede aumentar la velocidad de la función de desplazamient</w:t>
+      </w:r>
+      <w:r>
+        <w:t>o</w:t>
+      </w:r>
+      <w:r>
+        <w:t>. El jugador puede recolectar potenciadores a lo largo de los niveles, que otorgan vidas extra o armas especiales.</w:t>
+      </w:r>
+      <w:r>
+        <w:t xml:space="preserve"> </w:t>
+      </w:r>
+    </w:p>
+    <w:p>
+      <w:pPr>
+        <w:pStyle w:val="Ttulo1"/>
+      </w:pPr>
+      <w:r>
         <w:t>Objetivo</w:t>
       </w:r>
     </w:p>
@@ -18,7 +59,39 @@
         <w:t>N</w:t>
       </w:r>
       <w:r>
-        <w:t xml:space="preserve">uestro objetivo es poder cumplir este gran reto de crear una “BETA” de Space Impact el principal objetivo de crear este juego sería volver a nuestra infancia pasando horas jugándolo como si se tratara de un GTA V o un League of Legends, en cuanto a nivel de aprendizaje </w:t>
+        <w:t xml:space="preserve">uestro objetivo es poder cumplir este gran reto de crear una “BETA” de </w:t>
+      </w:r>
+      <w:proofErr w:type="spellStart"/>
+      <w:r>
+        <w:t>Space</w:t>
+      </w:r>
+      <w:proofErr w:type="spellEnd"/>
+      <w:r>
+        <w:t xml:space="preserve"> </w:t>
+      </w:r>
+      <w:proofErr w:type="spellStart"/>
+      <w:r>
+        <w:t>Impact</w:t>
+      </w:r>
+      <w:proofErr w:type="spellEnd"/>
+      <w:r>
+        <w:t xml:space="preserve"> el principal objetivo de crear este juego sería volver a nuestra infancia pasando horas jugándolo como si se tratara de un GTA V o un League </w:t>
+      </w:r>
+      <w:proofErr w:type="spellStart"/>
+      <w:r>
+        <w:t>of</w:t>
+      </w:r>
+      <w:proofErr w:type="spellEnd"/>
+      <w:r>
+        <w:t xml:space="preserve"> </w:t>
+      </w:r>
+      <w:proofErr w:type="spellStart"/>
+      <w:r>
+        <w:t>Legends</w:t>
+      </w:r>
+      <w:proofErr w:type="spellEnd"/>
+      <w:r>
+        <w:t xml:space="preserve">, en cuanto a nivel de aprendizaje </w:t>
       </w:r>
       <w:r>
         <w:t xml:space="preserve">nos </w:t>
@@ -135,10 +208,65 @@
     </w:p>
     <w:p>
       <w:pPr>
+        <w:pStyle w:val="Ttulo1"/>
         <w:rPr>
           <w:lang w:val="es-MX"/>
         </w:rPr>
       </w:pPr>
+      <w:r>
+        <w:rPr>
+          <w:lang w:val="es-MX"/>
+        </w:rPr>
+        <w:t>Motivación</w:t>
+      </w:r>
+    </w:p>
+    <w:p>
+      <w:pPr>
+        <w:jc w:val="both"/>
+        <w:rPr>
+          <w:lang w:val="es-MX"/>
+        </w:rPr>
+      </w:pPr>
+      <w:r>
+        <w:rPr>
+          <w:lang w:val="es-MX"/>
+        </w:rPr>
+        <w:t xml:space="preserve">la motivación parte fundamental de nuestro conocimiento respecto al juego, yace las ganas de ganar y aprender sobre nuestro oponente, aprender a identificar patrones, nos motiva el poder dejar la materia en 5.0 con nuestro sacrificio y empeño, nos esforzaremos al máximo para cumplir cada uno de los requisitos, saber interpretar comando que nos puedan ser útiles a la hora de realizar algún proyecto ya sea basado en nuestro trabajo o como hobby en nuestro tiempo libre, poder jugar </w:t>
+      </w:r>
+      <w:proofErr w:type="spellStart"/>
+      <w:r>
+        <w:rPr>
+          <w:lang w:val="es-MX"/>
+        </w:rPr>
+        <w:t>Space</w:t>
+      </w:r>
+      <w:proofErr w:type="spellEnd"/>
+      <w:r>
+        <w:rPr>
+          <w:lang w:val="es-MX"/>
+        </w:rPr>
+        <w:t xml:space="preserve"> </w:t>
+      </w:r>
+      <w:proofErr w:type="spellStart"/>
+      <w:r>
+        <w:rPr>
+          <w:lang w:val="es-MX"/>
+        </w:rPr>
+        <w:t>Impact</w:t>
+      </w:r>
+      <w:proofErr w:type="spellEnd"/>
+      <w:r>
+        <w:rPr>
+          <w:lang w:val="es-MX"/>
+        </w:rPr>
+        <w:t xml:space="preserve"> y darnos cuenta que hay muchas cosas que le podemos mejorar hasta hacer sus gráficos eso debe ser un gran logro</w:t>
+      </w:r>
+      <w:r>
+        <w:rPr>
+          <w:lang w:val="es-MX"/>
+        </w:rPr>
+        <w:t>.</w:t>
+      </w:r>
     </w:p>
     <w:sectPr>
       <w:pgSz w:w="12240" w:h="15840"/>
@@ -610,6 +738,18 @@
       <w:szCs w:val="32"/>
     </w:rPr>
   </w:style>
+  <w:style w:type="character" w:styleId="Hipervnculo">
+    <w:name w:val="Hyperlink"/>
+    <w:basedOn w:val="Fuentedeprrafopredeter"/>
+    <w:uiPriority w:val="99"/>
+    <w:semiHidden/>
+    <w:unhideWhenUsed/>
+    <w:rsid w:val="002D3F3E"/>
+    <w:rPr>
+      <w:color w:val="0000FF"/>
+      <w:u w:val="single"/>
+    </w:rPr>
+  </w:style>
 </w:styles>
 </file>
 

</xml_diff>